<commit_message>
tijden aangepast van interviews
</commit_message>
<xml_diff>
--- a/Documentatie/Interview/Fer/Interview F.vanKrimpen.docx
+++ b/Documentatie/Interview/Fer/Interview F.vanKrimpen.docx
@@ -128,8 +128,10 @@
           </w:tcPr>
           <w:p>
             <w:r>
-              <w:t>14:30</w:t>
+              <w:t>09:10</w:t>
             </w:r>
+            <w:bookmarkStart w:id="0" w:name="_GoBack"/>
+            <w:bookmarkEnd w:id="0"/>
           </w:p>
         </w:tc>
       </w:tr>
@@ -151,7 +153,7 @@
           </w:tcPr>
           <w:p>
             <w:r>
-              <w:t>09-09-2014</w:t>
+              <w:t>11-09-2014</w:t>
             </w:r>
           </w:p>
         </w:tc>
@@ -176,15 +178,7 @@
         <w:t>l</w:t>
       </w:r>
       <w:r>
-        <w:t xml:space="preserve">ega’s </w:t>
-      </w:r>
-      <w:proofErr w:type="spellStart"/>
-      <w:r>
-        <w:t>Slawek</w:t>
-      </w:r>
-      <w:proofErr w:type="spellEnd"/>
-      <w:r>
-        <w:t xml:space="preserve"> en Mike.</w:t>
+        <w:t>ega’s Slawek en Mike.</w:t>
       </w:r>
     </w:p>
     <w:p>
@@ -345,15 +339,7 @@
         </w:numPr>
       </w:pPr>
       <w:r>
-        <w:t xml:space="preserve">Wat zijn uw wensen voor de applicatie? </w:t>
-      </w:r>
-      <w:proofErr w:type="gramStart"/>
-      <w:r>
-        <w:t>Heeft</w:t>
-      </w:r>
-      <w:proofErr w:type="gramEnd"/>
-      <w:r>
-        <w:t xml:space="preserve"> u al iets voor ogen welke functies het wel en niet moet bevatten en hoe het eruit zou moeten komen te zien?</w:t>
+        <w:t>Wat zijn uw wensen voor de applicatie? Heeft u al iets voor ogen welke functies het wel en niet moet bevatten en hoe het eruit zou moeten komen te zien?</w:t>
       </w:r>
     </w:p>
     <w:p>
@@ -410,28 +396,18 @@
         </w:numPr>
       </w:pPr>
       <w:r>
-        <w:t xml:space="preserve">Moet er rekening gehouden worden met de huisstijl van het bedrijf </w:t>
-      </w:r>
-      <w:proofErr w:type="spellStart"/>
-      <w:r>
-        <w:t>Barroc</w:t>
-      </w:r>
-      <w:proofErr w:type="spellEnd"/>
-      <w:r>
-        <w:t>-IT?</w:t>
-      </w:r>
-    </w:p>
-    <w:p>
-      <w:pPr>
-        <w:pStyle w:val="Lijstalinea"/>
-      </w:pPr>
-    </w:p>
-    <w:p>
-      <w:pPr>
-        <w:pStyle w:val="Lijstalinea"/>
-      </w:pPr>
-      <w:bookmarkStart w:id="0" w:name="_GoBack"/>
-      <w:bookmarkEnd w:id="0"/>
+        <w:t>Moet er rekening gehouden worden met de huisstijl van het bedrijf Barroc-IT?</w:t>
+      </w:r>
+    </w:p>
+    <w:p>
+      <w:pPr>
+        <w:pStyle w:val="Lijstalinea"/>
+      </w:pPr>
+    </w:p>
+    <w:p>
+      <w:pPr>
+        <w:pStyle w:val="Lijstalinea"/>
+      </w:pPr>
     </w:p>
     <w:p>
       <w:pPr>

</xml_diff>